<commit_message>
Optimize the registration process
</commit_message>
<xml_diff>
--- a/fp1/docs/User_Development_Guide_for_an_FACS.docx
+++ b/fp1/docs/User_Development_Guide_for_an_FACS.docx
@@ -4558,9 +4558,7 @@
       <w:r>
         <w:t>Terminology</w:t>
       </w:r>
-      <w:bookmarkStart w:id="3" w:name="_GoBack"/>
       <w:bookmarkEnd w:id="2"/>
-      <w:bookmarkEnd w:id="3"/>
     </w:p>
     <w:p>
       <w:pPr>
@@ -4962,7 +4960,7 @@
           <w:szCs w:val="24"/>
         </w:rPr>
       </w:pPr>
-      <w:bookmarkStart w:id="4" w:name="OLE_LINK2"/>
+      <w:bookmarkStart w:id="3" w:name="OLE_LINK2"/>
       <w:r>
         <w:rPr>
           <w:rFonts w:cstheme="minorBidi"/>
@@ -4971,7 +4969,7 @@
         <w:t>M-: indicates the master end of the AXI bus.</w:t>
       </w:r>
     </w:p>
-    <w:bookmarkEnd w:id="4"/>
+    <w:bookmarkEnd w:id="3"/>
     <w:p>
       <w:pPr>
         <w:rPr>
@@ -5021,36 +5019,81 @@
       <w:pPr>
         <w:pStyle w:val="2"/>
       </w:pPr>
-      <w:bookmarkStart w:id="5" w:name="_Toc511120943"/>
+      <w:bookmarkStart w:id="4" w:name="_Toc511120943"/>
       <w:r>
         <w:t>Specifications</w:t>
+      </w:r>
+      <w:bookmarkEnd w:id="4"/>
+    </w:p>
+    <w:p>
+      <w:pPr>
+        <w:pStyle w:val="3"/>
+      </w:pPr>
+      <w:bookmarkStart w:id="5" w:name="_Toc511120944"/>
+      <w:r>
+        <w:t>PCIe Interfaces</w:t>
       </w:r>
       <w:bookmarkEnd w:id="5"/>
     </w:p>
     <w:p>
       <w:pPr>
+        <w:rPr>
+          <w:rFonts w:ascii="宋体"/>
+        </w:rPr>
+      </w:pPr>
+      <w:r>
+        <w:t xml:space="preserve">Each FPGA supports a PCIe x16 interface, with a </w:t>
+      </w:r>
+      <w:r>
+        <w:t xml:space="preserve">maximum </w:t>
+      </w:r>
+      <w:r>
+        <w:t>bandwidth of 110 Gbit/s.</w:t>
+      </w:r>
+    </w:p>
+    <w:p>
+      <w:pPr>
         <w:pStyle w:val="3"/>
-      </w:pPr>
-      <w:bookmarkStart w:id="6" w:name="_Toc511120944"/>
-      <w:r>
-        <w:t>PCIe Interfaces</w:t>
+        <w:rPr>
+          <w:szCs w:val="24"/>
+        </w:rPr>
+      </w:pPr>
+      <w:bookmarkStart w:id="6" w:name="_Toc511120945"/>
+      <w:r>
+        <w:rPr>
+          <w:szCs w:val="24"/>
+        </w:rPr>
+        <w:t>DDR Interfaces</w:t>
       </w:r>
       <w:bookmarkEnd w:id="6"/>
     </w:p>
     <w:p>
       <w:pPr>
         <w:rPr>
-          <w:rFonts w:ascii="宋体"/>
-        </w:rPr>
-      </w:pPr>
-      <w:r>
-        <w:t xml:space="preserve">Each FPGA supports a PCIe x16 interface, with a </w:t>
-      </w:r>
-      <w:r>
-        <w:t xml:space="preserve">maximum </w:t>
-      </w:r>
-      <w:r>
-        <w:t>bandwidth of 110 Gbit/s.</w:t>
+          <w:rFonts w:ascii="宋体" w:cstheme="minorBidi"/>
+          <w:szCs w:val="24"/>
+        </w:rPr>
+      </w:pPr>
+      <w:r>
+        <w:rPr>
+          <w:rFonts w:cstheme="minorBidi"/>
+          <w:szCs w:val="24"/>
+        </w:rPr>
+        <w:t xml:space="preserve">Each FPGA supports </w:t>
+      </w:r>
+      <w:r>
+        <w:rPr>
+          <w:rFonts w:cstheme="minorBidi"/>
+          <w:szCs w:val="24"/>
+        </w:rPr>
+        <w:t xml:space="preserve">four </w:t>
+      </w:r>
+      <w:r>
+        <w:rPr>
+          <w:rFonts w:cstheme="minorBidi"/>
+          <w:szCs w:val="24"/>
+        </w:rPr>
+        <w:t>DDR4 channels. The single-channel capacity of a DDR4 is 16 GB, and the total capacity is 64 GB.</w:t>
       </w:r>
     </w:p>
     <w:p>
@@ -5060,17 +5103,40 @@
           <w:szCs w:val="24"/>
         </w:rPr>
       </w:pPr>
-      <w:bookmarkStart w:id="7" w:name="_Toc511120945"/>
+      <w:bookmarkStart w:id="7" w:name="_Toc511120946"/>
       <w:r>
         <w:rPr>
           <w:szCs w:val="24"/>
         </w:rPr>
-        <w:t>DDR Interfaces</w:t>
+        <w:t>Queues</w:t>
       </w:r>
       <w:bookmarkEnd w:id="7"/>
     </w:p>
     <w:p>
       <w:pPr>
+        <w:ind w:left="1260" w:firstLine="420"/>
+        <w:rPr>
+          <w:rFonts w:cstheme="minorBidi"/>
+          <w:szCs w:val="24"/>
+        </w:rPr>
+      </w:pPr>
+      <w:r>
+        <w:rPr>
+          <w:rFonts w:cstheme="minorBidi"/>
+          <w:szCs w:val="24"/>
+        </w:rPr>
+        <w:t>One</w:t>
+      </w:r>
+      <w:r>
+        <w:rPr>
+          <w:rFonts w:cstheme="minorBidi"/>
+          <w:szCs w:val="24"/>
+        </w:rPr>
+        <w:t xml:space="preserve"> PF.</w:t>
+      </w:r>
+    </w:p>
+    <w:p>
+      <w:pPr>
         <w:rPr>
           <w:rFonts w:ascii="宋体" w:cstheme="minorBidi"/>
           <w:szCs w:val="24"/>
@@ -5081,21 +5147,43 @@
           <w:rFonts w:cstheme="minorBidi"/>
           <w:szCs w:val="24"/>
         </w:rPr>
-        <w:t xml:space="preserve">Each FPGA supports </w:t>
+        <w:t>One</w:t>
       </w:r>
       <w:r>
         <w:rPr>
           <w:rFonts w:cstheme="minorBidi"/>
           <w:szCs w:val="24"/>
         </w:rPr>
-        <w:t xml:space="preserve">four </w:t>
-      </w:r>
+        <w:t xml:space="preserve"> VF.</w:t>
+      </w:r>
+    </w:p>
+    <w:p>
+      <w:pPr>
+        <w:rPr>
+          <w:rFonts w:ascii="宋体" w:cstheme="minorBidi"/>
+          <w:szCs w:val="24"/>
+        </w:rPr>
+      </w:pPr>
       <w:r>
         <w:rPr>
           <w:rFonts w:cstheme="minorBidi"/>
           <w:szCs w:val="24"/>
         </w:rPr>
-        <w:t>DDR4 channels. The single-channel capacity of a DDR4 is 16 GB, and the total capacity is 64 GB.</w:t>
+        <w:t xml:space="preserve">Each VF supports </w:t>
+      </w:r>
+      <w:r>
+        <w:rPr>
+          <w:rFonts w:cstheme="minorBidi"/>
+          <w:szCs w:val="24"/>
+        </w:rPr>
+        <w:t xml:space="preserve">eight </w:t>
+      </w:r>
+      <w:r>
+        <w:rPr>
+          <w:rFonts w:cstheme="minorBidi"/>
+          <w:szCs w:val="24"/>
+        </w:rPr>
+        <w:t>queues.</w:t>
       </w:r>
     </w:p>
     <w:p>
@@ -5105,175 +5193,85 @@
           <w:szCs w:val="24"/>
         </w:rPr>
       </w:pPr>
-      <w:bookmarkStart w:id="8" w:name="_Toc511120946"/>
+      <w:bookmarkStart w:id="8" w:name="_Toc511120947"/>
       <w:r>
         <w:rPr>
           <w:szCs w:val="24"/>
         </w:rPr>
-        <w:t>Queues</w:t>
+        <w:t>BAR Space</w:t>
       </w:r>
       <w:bookmarkEnd w:id="8"/>
     </w:p>
     <w:p>
       <w:pPr>
-        <w:ind w:left="1260" w:firstLine="420"/>
-        <w:rPr>
-          <w:rFonts w:cstheme="minorBidi"/>
-          <w:szCs w:val="24"/>
-        </w:rPr>
-      </w:pPr>
-      <w:r>
-        <w:rPr>
-          <w:rFonts w:cstheme="minorBidi"/>
-          <w:szCs w:val="24"/>
-        </w:rPr>
-        <w:t>One</w:t>
-      </w:r>
-      <w:r>
-        <w:rPr>
-          <w:rFonts w:cstheme="minorBidi"/>
-          <w:szCs w:val="24"/>
-        </w:rPr>
-        <w:t xml:space="preserve"> PF.</w:t>
+        <w:rPr>
+          <w:rFonts w:ascii="宋体"/>
+        </w:rPr>
+      </w:pPr>
+      <w:r>
+        <w:t xml:space="preserve">UL VF </w:t>
+      </w:r>
+      <w:r>
+        <w:t xml:space="preserve">BAR </w:t>
+      </w:r>
+      <w:r>
+        <w:t>space specifications:</w:t>
       </w:r>
     </w:p>
     <w:p>
       <w:pPr>
         <w:rPr>
-          <w:rFonts w:ascii="宋体" w:cstheme="minorBidi"/>
-          <w:szCs w:val="24"/>
-        </w:rPr>
-      </w:pPr>
-      <w:r>
-        <w:rPr>
-          <w:rFonts w:cstheme="minorBidi"/>
-          <w:szCs w:val="24"/>
-        </w:rPr>
-        <w:t>One</w:t>
-      </w:r>
-      <w:r>
-        <w:rPr>
-          <w:rFonts w:cstheme="minorBidi"/>
-          <w:szCs w:val="24"/>
-        </w:rPr>
-        <w:t xml:space="preserve"> VF.</w:t>
+          <w:rFonts w:ascii="宋体"/>
+        </w:rPr>
+      </w:pPr>
+      <w:r>
+        <w:rPr>
+          <w:kern w:val="0"/>
+        </w:rPr>
+        <w:t>BAR2 is 64-bit, and the space is 16 Mbytes.</w:t>
       </w:r>
     </w:p>
     <w:p>
       <w:pPr>
         <w:rPr>
-          <w:rFonts w:ascii="宋体" w:cstheme="minorBidi"/>
-          <w:szCs w:val="24"/>
-        </w:rPr>
-      </w:pPr>
-      <w:r>
-        <w:rPr>
-          <w:rFonts w:cstheme="minorBidi"/>
-          <w:szCs w:val="24"/>
-        </w:rPr>
-        <w:t xml:space="preserve">Each VF supports </w:t>
-      </w:r>
-      <w:r>
-        <w:rPr>
-          <w:rFonts w:cstheme="minorBidi"/>
-          <w:szCs w:val="24"/>
-        </w:rPr>
-        <w:t xml:space="preserve">eight </w:t>
-      </w:r>
-      <w:r>
-        <w:rPr>
-          <w:rFonts w:cstheme="minorBidi"/>
-          <w:szCs w:val="24"/>
-        </w:rPr>
-        <w:t>queues.</w:t>
+          <w:rFonts w:ascii="宋体"/>
+        </w:rPr>
+      </w:pPr>
+      <w:r>
+        <w:t>BAR4 is 64-bit, and the space is 512 Mbytes.</w:t>
       </w:r>
     </w:p>
     <w:p>
       <w:pPr>
-        <w:pStyle w:val="3"/>
+        <w:pStyle w:val="2"/>
         <w:rPr>
           <w:szCs w:val="24"/>
         </w:rPr>
       </w:pPr>
-      <w:bookmarkStart w:id="9" w:name="_Toc511120947"/>
+      <w:bookmarkStart w:id="9" w:name="_Toc511120948"/>
       <w:r>
         <w:rPr>
           <w:szCs w:val="24"/>
         </w:rPr>
-        <w:t>BAR Space</w:t>
+        <w:t>Hardware Description</w:t>
       </w:r>
       <w:bookmarkEnd w:id="9"/>
     </w:p>
     <w:p>
       <w:pPr>
-        <w:rPr>
-          <w:rFonts w:ascii="宋体"/>
-        </w:rPr>
-      </w:pPr>
-      <w:r>
-        <w:t xml:space="preserve">UL VF </w:t>
-      </w:r>
-      <w:r>
-        <w:t xml:space="preserve">BAR </w:t>
-      </w:r>
-      <w:r>
-        <w:t>space specifications:</w:t>
-      </w:r>
-    </w:p>
-    <w:p>
-      <w:pPr>
-        <w:rPr>
-          <w:rFonts w:ascii="宋体"/>
-        </w:rPr>
-      </w:pPr>
-      <w:r>
-        <w:rPr>
-          <w:kern w:val="0"/>
-        </w:rPr>
-        <w:t>BAR2 is 64-bit, and the space is 16 Mbytes.</w:t>
-      </w:r>
-    </w:p>
-    <w:p>
-      <w:pPr>
-        <w:rPr>
-          <w:rFonts w:ascii="宋体"/>
-        </w:rPr>
-      </w:pPr>
-      <w:r>
-        <w:t>BAR4 is 64-bit, and the space is 512 Mbytes.</w:t>
-      </w:r>
-    </w:p>
-    <w:p>
-      <w:pPr>
-        <w:pStyle w:val="2"/>
+        <w:pStyle w:val="3"/>
         <w:rPr>
           <w:szCs w:val="24"/>
         </w:rPr>
       </w:pPr>
-      <w:bookmarkStart w:id="10" w:name="_Toc511120948"/>
+      <w:bookmarkStart w:id="10" w:name="_Toc511120949"/>
       <w:r>
         <w:rPr>
           <w:szCs w:val="24"/>
         </w:rPr>
-        <w:t>Hardware Description</w:t>
+        <w:t>Hardware Resources</w:t>
       </w:r>
       <w:bookmarkEnd w:id="10"/>
-    </w:p>
-    <w:p>
-      <w:pPr>
-        <w:pStyle w:val="3"/>
-        <w:rPr>
-          <w:szCs w:val="24"/>
-        </w:rPr>
-      </w:pPr>
-      <w:bookmarkStart w:id="11" w:name="_Toc511120949"/>
-      <w:r>
-        <w:rPr>
-          <w:szCs w:val="24"/>
-        </w:rPr>
-        <w:t>Hardware Resources</w:t>
-      </w:r>
-      <w:bookmarkEnd w:id="11"/>
     </w:p>
     <w:p>
       <w:pPr>
@@ -5303,10 +5301,10 @@
             <v:path o:extrusionok="f" gradientshapeok="t" o:connecttype="rect"/>
             <o:lock v:ext="edit" aspectratio="t"/>
           </v:shapetype>
-          <v:shape id="_x0000_i1025" type="#_x0000_t75" style="width:393.75pt;height:131.25pt" o:ole="">
+          <v:shape id="_x0000_i1025" type="#_x0000_t75" style="width:393.6pt;height:131.4pt" o:ole="">
             <v:imagedata r:id="rId21" o:title=""/>
           </v:shape>
-          <o:OLEObject Type="Embed" ProgID="Visio.Drawing.15" ShapeID="_x0000_i1025" DrawAspect="Content" ObjectID="_1584862777" r:id="rId22"/>
+          <o:OLEObject Type="Embed" ProgID="Visio.Drawing.15" ShapeID="_x0000_i1025" DrawAspect="Content" ObjectID="_1586848994" r:id="rId22"/>
         </w:object>
       </w:r>
     </w:p>
@@ -5412,11 +5410,11 @@
       <w:pPr>
         <w:pStyle w:val="3"/>
       </w:pPr>
-      <w:bookmarkStart w:id="12" w:name="_Toc511120950"/>
+      <w:bookmarkStart w:id="11" w:name="_Toc511120950"/>
       <w:r>
         <w:t>Dynamic and Static Interfaces</w:t>
       </w:r>
-      <w:bookmarkEnd w:id="12"/>
+      <w:bookmarkEnd w:id="11"/>
     </w:p>
     <w:p>
       <w:pPr>
@@ -5456,10 +5454,10 @@
           <w:szCs w:val="24"/>
         </w:rPr>
         <w:object w:dxaOrig="19875" w:dyaOrig="10186" w14:anchorId="4E4735D0">
-          <v:shape id="_x0000_i1026" type="#_x0000_t75" style="width:388.5pt;height:198.75pt" o:ole="">
+          <v:shape id="_x0000_i1026" type="#_x0000_t75" style="width:388.8pt;height:198.6pt" o:ole="">
             <v:imagedata r:id="rId23" o:title=""/>
           </v:shape>
-          <o:OLEObject Type="Embed" ProgID="Visio.Drawing.15" ShapeID="_x0000_i1026" DrawAspect="Content" ObjectID="_1584862778" r:id="rId24"/>
+          <o:OLEObject Type="Embed" ProgID="Visio.Drawing.15" ShapeID="_x0000_i1026" DrawAspect="Content" ObjectID="_1586848995" r:id="rId24"/>
         </w:object>
       </w:r>
     </w:p>
@@ -5603,12 +5601,12 @@
       <w:pPr>
         <w:pStyle w:val="3"/>
       </w:pPr>
-      <w:bookmarkStart w:id="13" w:name="_Toc511120951"/>
+      <w:bookmarkStart w:id="12" w:name="_Toc511120951"/>
       <w:r>
         <w:lastRenderedPageBreak/>
         <w:t>Interface Signals</w:t>
       </w:r>
-      <w:bookmarkEnd w:id="13"/>
+      <w:bookmarkEnd w:id="12"/>
     </w:p>
     <w:tbl>
       <w:tblPr>
@@ -20057,11 +20055,11 @@
       <w:pPr>
         <w:pStyle w:val="3"/>
       </w:pPr>
-      <w:bookmarkStart w:id="14" w:name="_Toc511120952"/>
+      <w:bookmarkStart w:id="13" w:name="_Toc511120952"/>
       <w:r>
         <w:t>Interface Timing</w:t>
       </w:r>
-      <w:bookmarkEnd w:id="14"/>
+      <w:bookmarkEnd w:id="13"/>
     </w:p>
     <w:p>
       <w:r>
@@ -20089,41 +20087,164 @@
       <w:pPr>
         <w:pStyle w:val="2"/>
       </w:pPr>
-      <w:bookmarkStart w:id="15" w:name="_Toc511120953"/>
+      <w:bookmarkStart w:id="14" w:name="_Toc511120953"/>
       <w:r>
         <w:t>Interaction Mode Descriptions</w:t>
+      </w:r>
+      <w:bookmarkEnd w:id="14"/>
+    </w:p>
+    <w:p>
+      <w:r>
+        <w:t xml:space="preserve">Huawei FPGA Accelerated Cloud Server (FACS) </w:t>
+      </w:r>
+      <w:r>
+        <w:t xml:space="preserve">supports </w:t>
+      </w:r>
+      <w:r>
+        <w:t>a shell framework driven by DPDK PMD, providing high-performance, low-latency, and high-reliability PCIe DMA channels.</w:t>
+      </w:r>
+    </w:p>
+    <w:p>
+      <w:r>
+        <w:t>Definition:</w:t>
+      </w:r>
+    </w:p>
+    <w:p>
+      <w:r>
+        <w:t>TX is the data transmission direction from the CPU memory to UL, while RX from UL to the CPU memory.</w:t>
+      </w:r>
+    </w:p>
+    <w:p>
+      <w:pPr>
+        <w:pStyle w:val="3"/>
+      </w:pPr>
+      <w:bookmarkStart w:id="15" w:name="_Toc511120954"/>
+      <w:r>
+        <w:lastRenderedPageBreak/>
+        <w:t>TX Interaction</w:t>
       </w:r>
       <w:bookmarkEnd w:id="15"/>
     </w:p>
     <w:p>
-      <w:r>
-        <w:t xml:space="preserve">Huawei FPGA Accelerated Cloud Server (FACS) </w:t>
-      </w:r>
-      <w:r>
-        <w:t xml:space="preserve">supports </w:t>
-      </w:r>
-      <w:r>
-        <w:t>a shell framework driven by DPDK PMD, providing high-performance, low-latency, and high-reliability PCIe DMA channels.</w:t>
+      <w:pPr>
+        <w:pStyle w:val="Figure"/>
+      </w:pPr>
+      <w:r>
+        <w:rPr>
+          <w:rFonts w:hint="eastAsia"/>
+        </w:rPr>
+        <w:object w:dxaOrig="6675" w:dyaOrig="5865" w14:anchorId="1CE83F49">
+          <v:shape id="_x0000_i1027" type="#_x0000_t75" style="width:396pt;height:345.6pt" o:ole="">
+            <v:imagedata r:id="rId26" o:title=""/>
+          </v:shape>
+          <o:OLEObject Type="Embed" ProgID="Visio.Drawing.15" ShapeID="_x0000_i1027" DrawAspect="Content" ObjectID="_1586848996" r:id="rId27"/>
+        </w:object>
+      </w:r>
+    </w:p>
+    <w:p/>
+    <w:p>
+      <w:r>
+        <w:t>TX:</w:t>
       </w:r>
     </w:p>
     <w:p>
-      <w:r>
-        <w:t>Definition:</w:t>
+      <w:pPr>
+        <w:pStyle w:val="ItemStep"/>
+        <w:outlineLvl w:val="9"/>
+      </w:pPr>
+      <w:r>
+        <w:t>The application obtains the mbufs through DPDK interface</w:t>
+      </w:r>
+      <w:r>
+        <w:t>s</w:t>
+      </w:r>
+      <w:r>
+        <w:t xml:space="preserve"> and stores the data to be processed in the mbufs. After the mbufs are obtained, the data address information is assigned, which will be used subsequently.</w:t>
       </w:r>
     </w:p>
     <w:p>
-      <w:r>
-        <w:t>TX is the data transmission direction from the CPU memory to UL, while RX from UL to the CPU memory.</w:t>
+      <w:pPr>
+        <w:pStyle w:val="ItemStep"/>
+        <w:outlineLvl w:val="9"/>
+      </w:pPr>
+      <w:r>
+        <w:t>The application sends the information returned by the mbufs and the information of data length to the DPDK PMD, which will build BDs based on the information.</w:t>
       </w:r>
     </w:p>
     <w:p>
       <w:pPr>
+        <w:pStyle w:val="ItemStep"/>
+        <w:outlineLvl w:val="9"/>
+      </w:pPr>
+      <w:r>
+        <w:t>The DPDK PMD sends the BD address to shell logic through BAR channels.</w:t>
+      </w:r>
+    </w:p>
+    <w:p>
+      <w:pPr>
+        <w:pStyle w:val="ItemStep"/>
+        <w:outlineLvl w:val="9"/>
+      </w:pPr>
+      <w:r>
+        <w:t xml:space="preserve">Shell logic obtains the BDs based on the address and length, and then sends the BDs to UL </w:t>
+      </w:r>
+      <w:r>
+        <w:t xml:space="preserve">by </w:t>
+      </w:r>
+      <w:r>
+        <w:t>the DMA read operation.</w:t>
+      </w:r>
+    </w:p>
+    <w:p>
+      <w:pPr>
+        <w:pStyle w:val="ItemStep"/>
+        <w:outlineLvl w:val="9"/>
+      </w:pPr>
+      <w:r>
+        <w:t>Shell logic sends the BD information to UL through AXI interfaces.</w:t>
+      </w:r>
+    </w:p>
+    <w:p>
+      <w:pPr>
+        <w:pStyle w:val="ItemStep"/>
+        <w:outlineLvl w:val="9"/>
+      </w:pPr>
+      <w:r>
+        <w:t>UL generates a DMA read operation command and sends it to shell logic.</w:t>
+      </w:r>
+    </w:p>
+    <w:p>
+      <w:pPr>
+        <w:pStyle w:val="ItemStep"/>
+        <w:outlineLvl w:val="9"/>
+      </w:pPr>
+      <w:r>
+        <w:t xml:space="preserve">Shell logic obtains the data to be processed from the CPU memory </w:t>
+      </w:r>
+      <w:r>
+        <w:t xml:space="preserve">by </w:t>
+      </w:r>
+      <w:r>
+        <w:t>the DMA read operation.</w:t>
+      </w:r>
+    </w:p>
+    <w:p>
+      <w:pPr>
+        <w:pStyle w:val="ItemStep"/>
+        <w:outlineLvl w:val="9"/>
+      </w:pPr>
+      <w:r>
+        <w:t>Shell logic sends the data to be processed to UL logic.</w:t>
+      </w:r>
+    </w:p>
+    <w:p>
+      <w:pPr>
         <w:pStyle w:val="3"/>
       </w:pPr>
-      <w:bookmarkStart w:id="16" w:name="_Toc511120954"/>
+      <w:bookmarkStart w:id="16" w:name="_Toc511120955"/>
       <w:r>
         <w:lastRenderedPageBreak/>
-        <w:t>TX Interaction</w:t>
+        <w:t>RX Interaction</w:t>
       </w:r>
       <w:bookmarkEnd w:id="16"/>
     </w:p>
@@ -20135,134 +20256,11 @@
         <w:rPr>
           <w:rFonts w:hint="eastAsia"/>
         </w:rPr>
-        <w:object w:dxaOrig="6675" w:dyaOrig="5865" w14:anchorId="1CE83F49">
-          <v:shape id="_x0000_i1027" type="#_x0000_t75" style="width:396pt;height:345.75pt" o:ole="">
-            <v:imagedata r:id="rId26" o:title=""/>
-          </v:shape>
-          <o:OLEObject Type="Embed" ProgID="Visio.Drawing.15" ShapeID="_x0000_i1027" DrawAspect="Content" ObjectID="_1584862779" r:id="rId27"/>
-        </w:object>
-      </w:r>
-    </w:p>
-    <w:p/>
-    <w:p>
-      <w:r>
-        <w:t>TX:</w:t>
-      </w:r>
-    </w:p>
-    <w:p>
-      <w:pPr>
-        <w:pStyle w:val="ItemStep"/>
-        <w:outlineLvl w:val="9"/>
-      </w:pPr>
-      <w:r>
-        <w:t>The application obtains the mbufs through DPDK interface</w:t>
-      </w:r>
-      <w:r>
-        <w:t>s</w:t>
-      </w:r>
-      <w:r>
-        <w:t xml:space="preserve"> and stores the data to be processed in the mbufs. After the mbufs are obtained, the data address information is assigned, which will be used subsequently.</w:t>
-      </w:r>
-    </w:p>
-    <w:p>
-      <w:pPr>
-        <w:pStyle w:val="ItemStep"/>
-        <w:outlineLvl w:val="9"/>
-      </w:pPr>
-      <w:r>
-        <w:t>The application sends the information returned by the mbufs and the information of data length to the DPDK PMD, which will build BDs based on the information.</w:t>
-      </w:r>
-    </w:p>
-    <w:p>
-      <w:pPr>
-        <w:pStyle w:val="ItemStep"/>
-        <w:outlineLvl w:val="9"/>
-      </w:pPr>
-      <w:r>
-        <w:t>The DPDK PMD sends the BD address to shell logic through BAR channels.</w:t>
-      </w:r>
-    </w:p>
-    <w:p>
-      <w:pPr>
-        <w:pStyle w:val="ItemStep"/>
-        <w:outlineLvl w:val="9"/>
-      </w:pPr>
-      <w:r>
-        <w:t xml:space="preserve">Shell logic obtains the BDs based on the address and length, and then sends the BDs to UL </w:t>
-      </w:r>
-      <w:r>
-        <w:t xml:space="preserve">by </w:t>
-      </w:r>
-      <w:r>
-        <w:t>the DMA read operation.</w:t>
-      </w:r>
-    </w:p>
-    <w:p>
-      <w:pPr>
-        <w:pStyle w:val="ItemStep"/>
-        <w:outlineLvl w:val="9"/>
-      </w:pPr>
-      <w:r>
-        <w:t>Shell logic sends the BD information to UL through AXI interfaces.</w:t>
-      </w:r>
-    </w:p>
-    <w:p>
-      <w:pPr>
-        <w:pStyle w:val="ItemStep"/>
-        <w:outlineLvl w:val="9"/>
-      </w:pPr>
-      <w:r>
-        <w:t>UL generates a DMA read operation command and sends it to shell logic.</w:t>
-      </w:r>
-    </w:p>
-    <w:p>
-      <w:pPr>
-        <w:pStyle w:val="ItemStep"/>
-        <w:outlineLvl w:val="9"/>
-      </w:pPr>
-      <w:r>
-        <w:t xml:space="preserve">Shell logic obtains the data to be processed from the CPU memory </w:t>
-      </w:r>
-      <w:r>
-        <w:t xml:space="preserve">by </w:t>
-      </w:r>
-      <w:r>
-        <w:t>the DMA read operation.</w:t>
-      </w:r>
-    </w:p>
-    <w:p>
-      <w:pPr>
-        <w:pStyle w:val="ItemStep"/>
-        <w:outlineLvl w:val="9"/>
-      </w:pPr>
-      <w:r>
-        <w:t>Shell logic sends the data to be processed to UL logic.</w:t>
-      </w:r>
-    </w:p>
-    <w:p>
-      <w:pPr>
-        <w:pStyle w:val="3"/>
-      </w:pPr>
-      <w:bookmarkStart w:id="17" w:name="_Toc511120955"/>
-      <w:r>
-        <w:lastRenderedPageBreak/>
-        <w:t>RX Interaction</w:t>
-      </w:r>
-      <w:bookmarkEnd w:id="17"/>
-    </w:p>
-    <w:p>
-      <w:pPr>
-        <w:pStyle w:val="Figure"/>
-      </w:pPr>
-      <w:r>
-        <w:rPr>
-          <w:rFonts w:hint="eastAsia"/>
-        </w:rPr>
         <w:object w:dxaOrig="6675" w:dyaOrig="5865" w14:anchorId="14D09B61">
-          <v:shape id="_x0000_i1028" type="#_x0000_t75" style="width:388.5pt;height:337.5pt" o:ole="">
+          <v:shape id="_x0000_i1028" type="#_x0000_t75" style="width:388.2pt;height:337.8pt" o:ole="">
             <v:imagedata r:id="rId28" o:title=""/>
           </v:shape>
-          <o:OLEObject Type="Embed" ProgID="Visio.Drawing.15" ShapeID="_x0000_i1028" DrawAspect="Content" ObjectID="_1584862780" r:id="rId29"/>
+          <o:OLEObject Type="Embed" ProgID="Visio.Drawing.15" ShapeID="_x0000_i1028" DrawAspect="Content" ObjectID="_1586848997" r:id="rId29"/>
         </w:object>
       </w:r>
     </w:p>
@@ -20391,37 +20389,37 @@
           <w:szCs w:val="24"/>
         </w:rPr>
       </w:pPr>
-      <w:bookmarkStart w:id="18" w:name="_Toc511120956"/>
+      <w:bookmarkStart w:id="17" w:name="_Toc511120956"/>
       <w:r>
         <w:rPr>
           <w:szCs w:val="24"/>
         </w:rPr>
         <w:lastRenderedPageBreak/>
         <w:t>FACS High Performance Interface (DPDK) Description</w:t>
+      </w:r>
+      <w:bookmarkEnd w:id="17"/>
+    </w:p>
+    <w:p>
+      <w:pPr>
+        <w:pStyle w:val="2"/>
+      </w:pPr>
+      <w:bookmarkStart w:id="18" w:name="_Toc511120957"/>
+      <w:r>
+        <w:t>Shell Interface Description</w:t>
       </w:r>
       <w:bookmarkEnd w:id="18"/>
     </w:p>
     <w:p>
       <w:pPr>
-        <w:pStyle w:val="2"/>
-      </w:pPr>
-      <w:bookmarkStart w:id="19" w:name="_Toc511120957"/>
-      <w:r>
-        <w:t>Shell Interface Description</w:t>
+        <w:pStyle w:val="3"/>
+      </w:pPr>
+      <w:bookmarkStart w:id="19" w:name="_Toc511120958"/>
+      <w:r>
+        <w:t>Overview</w:t>
       </w:r>
       <w:bookmarkEnd w:id="19"/>
     </w:p>
     <w:p>
-      <w:pPr>
-        <w:pStyle w:val="3"/>
-      </w:pPr>
-      <w:bookmarkStart w:id="20" w:name="_Toc511120958"/>
-      <w:r>
-        <w:t>Overview</w:t>
-      </w:r>
-      <w:bookmarkEnd w:id="20"/>
-    </w:p>
-    <w:p>
       <w:r>
         <w:t>This section describes the interfaces between shell logic and UL.</w:t>
       </w:r>
@@ -20443,10 +20441,10 @@
           <w:szCs w:val="24"/>
         </w:rPr>
         <w:object w:dxaOrig="19875" w:dyaOrig="10186" w14:anchorId="21E59322">
-          <v:shape id="_x0000_i1029" type="#_x0000_t75" style="width:474.75pt;height:245.25pt" o:ole="">
+          <v:shape id="_x0000_i1029" type="#_x0000_t75" style="width:475.2pt;height:245.4pt" o:ole="">
             <v:imagedata r:id="rId33" o:title=""/>
           </v:shape>
-          <o:OLEObject Type="Embed" ProgID="Visio.Drawing.15" ShapeID="_x0000_i1029" DrawAspect="Content" ObjectID="_1584862781" r:id="rId34"/>
+          <o:OLEObject Type="Embed" ProgID="Visio.Drawing.15" ShapeID="_x0000_i1029" DrawAspect="Content" ObjectID="_1586848998" r:id="rId34"/>
         </w:object>
       </w:r>
     </w:p>
@@ -20455,11 +20453,11 @@
       <w:pPr>
         <w:pStyle w:val="3"/>
       </w:pPr>
-      <w:bookmarkStart w:id="21" w:name="_Toc511120959"/>
+      <w:bookmarkStart w:id="20" w:name="_Toc511120959"/>
       <w:r>
         <w:t>Shell-to-UL BD Interface</w:t>
       </w:r>
-      <w:bookmarkEnd w:id="21"/>
+      <w:bookmarkEnd w:id="20"/>
     </w:p>
     <w:p>
       <w:pPr>
@@ -20852,7 +20850,7 @@
                 <w:szCs w:val="24"/>
               </w:rPr>
             </w:pPr>
-            <w:bookmarkStart w:id="22" w:name="OLE_LINK3"/>
+            <w:bookmarkStart w:id="21" w:name="OLE_LINK3"/>
             <w:r>
               <w:rPr>
                 <w:rFonts w:cstheme="minorBidi"/>
@@ -20860,7 +20858,7 @@
               </w:rPr>
               <w:t>[248]:[31:0] Even parity check value</w:t>
             </w:r>
-            <w:bookmarkEnd w:id="22"/>
+            <w:bookmarkEnd w:id="21"/>
           </w:p>
         </w:tc>
       </w:tr>
@@ -21959,11 +21957,11 @@
       <w:pPr>
         <w:pStyle w:val="3"/>
       </w:pPr>
-      <w:bookmarkStart w:id="23" w:name="_Toc511120960"/>
+      <w:bookmarkStart w:id="22" w:name="_Toc511120960"/>
       <w:r>
         <w:t>UL-to-Shell BD Interface</w:t>
       </w:r>
-      <w:bookmarkEnd w:id="23"/>
+      <w:bookmarkEnd w:id="22"/>
     </w:p>
     <w:p>
       <w:pPr>
@@ -23076,11 +23074,11 @@
       <w:pPr>
         <w:pStyle w:val="3"/>
       </w:pPr>
-      <w:bookmarkStart w:id="24" w:name="_Toc511120961"/>
+      <w:bookmarkStart w:id="23" w:name="_Toc511120961"/>
       <w:r>
         <w:t>Shell-to-UL Data Interface</w:t>
       </w:r>
-      <w:bookmarkEnd w:id="24"/>
+      <w:bookmarkEnd w:id="23"/>
     </w:p>
     <w:p>
       <w:pPr>
@@ -24606,11 +24604,11 @@
       <w:pPr>
         <w:pStyle w:val="3"/>
       </w:pPr>
-      <w:bookmarkStart w:id="25" w:name="_Toc511120962"/>
+      <w:bookmarkStart w:id="24" w:name="_Toc511120962"/>
       <w:r>
         <w:t>UL-to-Shell Data Interface</w:t>
       </w:r>
-      <w:bookmarkEnd w:id="25"/>
+      <w:bookmarkEnd w:id="24"/>
     </w:p>
     <w:p>
       <w:pPr>
@@ -24694,8 +24692,8 @@
       <w:pPr>
         <w:pStyle w:val="NotesText"/>
       </w:pPr>
-      <w:bookmarkStart w:id="26" w:name="OLE_LINK4"/>
-      <w:bookmarkStart w:id="27" w:name="OLE_LINK5"/>
+      <w:bookmarkStart w:id="25" w:name="OLE_LINK4"/>
+      <w:bookmarkStart w:id="26" w:name="OLE_LINK5"/>
       <w:r>
         <w:t xml:space="preserve">After processing the data, UL sends the data to shell logic through the AXI-M interface, and maintains and calculates the packet returning destination address </w:t>
       </w:r>
@@ -24736,8 +24734,8 @@
         <w:t>.</w:t>
       </w:r>
     </w:p>
+    <w:bookmarkEnd w:id="25"/>
     <w:bookmarkEnd w:id="26"/>
-    <w:bookmarkEnd w:id="27"/>
     <w:p>
       <w:pPr>
         <w:pStyle w:val="ItemListText"/>
@@ -26485,11 +26483,11 @@
       <w:pPr>
         <w:pStyle w:val="3"/>
       </w:pPr>
-      <w:bookmarkStart w:id="28" w:name="_Toc511120963"/>
+      <w:bookmarkStart w:id="27" w:name="_Toc511120963"/>
       <w:r>
         <w:t>AXI-Lite Interface</w:t>
       </w:r>
-      <w:bookmarkEnd w:id="28"/>
+      <w:bookmarkEnd w:id="27"/>
     </w:p>
     <w:p>
       <w:pPr>
@@ -27296,7 +27294,7 @@
                 <w:szCs w:val="24"/>
               </w:rPr>
             </w:pPr>
-            <w:bookmarkStart w:id="29" w:name="OLE_LINK6"/>
+            <w:bookmarkStart w:id="28" w:name="OLE_LINK6"/>
             <w:r>
               <w:rPr>
                 <w:rFonts w:cstheme="minorBidi"/>
@@ -27345,7 +27343,7 @@
               </w:rPr>
               <w:t>, and all the 32-bit write data is valid.</w:t>
             </w:r>
-            <w:bookmarkEnd w:id="29"/>
+            <w:bookmarkEnd w:id="28"/>
           </w:p>
         </w:tc>
       </w:tr>
@@ -29750,10 +29748,10 @@
           <w:szCs w:val="24"/>
         </w:rPr>
       </w:pPr>
+      <w:bookmarkStart w:id="29" w:name="_Toc511120964"/>
       <w:bookmarkStart w:id="30" w:name="_Toc510537419"/>
       <w:bookmarkStart w:id="31" w:name="_Toc510537503"/>
       <w:bookmarkStart w:id="32" w:name="_Toc510614137"/>
-      <w:bookmarkStart w:id="33" w:name="_Toc511120964"/>
       <w:r>
         <w:rPr>
           <w:rFonts w:asciiTheme="minorBidi" w:eastAsia="宋体" w:hAnsiTheme="minorBidi" w:cstheme="minorBidi"/>
@@ -29770,7 +29768,7 @@
         </w:rPr>
         <w:t>cc Description</w:t>
       </w:r>
-      <w:bookmarkEnd w:id="33"/>
+      <w:bookmarkEnd w:id="29"/>
     </w:p>
     <w:bookmarkEnd w:id="30"/>
     <w:bookmarkEnd w:id="31"/>
@@ -30196,11 +30194,11 @@
       <w:pPr>
         <w:pStyle w:val="2"/>
       </w:pPr>
-      <w:bookmarkStart w:id="34" w:name="_Toc511120965"/>
+      <w:bookmarkStart w:id="33" w:name="_Toc511120965"/>
       <w:r>
         <w:t>SDK Interface Description</w:t>
       </w:r>
-      <w:bookmarkEnd w:id="34"/>
+      <w:bookmarkEnd w:id="33"/>
     </w:p>
     <w:p>
       <w:r>
@@ -30280,12 +30278,12 @@
           <w:numId w:val="22"/>
         </w:numPr>
       </w:pPr>
-      <w:bookmarkStart w:id="35" w:name="_Toc511120966"/>
+      <w:bookmarkStart w:id="34" w:name="_Toc511120966"/>
       <w:r>
         <w:lastRenderedPageBreak/>
         <w:t>Common DPDK Interfaces for VF Devices</w:t>
       </w:r>
-      <w:bookmarkEnd w:id="35"/>
+      <w:bookmarkEnd w:id="34"/>
     </w:p>
     <w:p>
       <w:r>
@@ -30309,10 +30307,10 @@
           <w:rFonts w:hint="eastAsia"/>
         </w:rPr>
         <w:object w:dxaOrig="9241" w:dyaOrig="11881" w14:anchorId="6D4827F7">
-          <v:shape id="_x0000_i1030" type="#_x0000_t75" style="width:396pt;height:388.5pt" o:ole="">
+          <v:shape id="_x0000_i1030" type="#_x0000_t75" style="width:396pt;height:388.8pt" o:ole="">
             <v:imagedata r:id="rId36" o:title=""/>
           </v:shape>
-          <o:OLEObject Type="Embed" ProgID="Visio.Drawing.15" ShapeID="_x0000_i1030" DrawAspect="Content" ObjectID="_1584862782" r:id="rId37"/>
+          <o:OLEObject Type="Embed" ProgID="Visio.Drawing.15" ShapeID="_x0000_i1030" DrawAspect="Content" ObjectID="_1586848999" r:id="rId37"/>
         </w:object>
       </w:r>
     </w:p>
@@ -30333,8 +30331,8 @@
       </w:r>
     </w:p>
     <w:p>
-      <w:bookmarkStart w:id="36" w:name="OLE_LINK7"/>
-      <w:bookmarkStart w:id="37" w:name="OLE_LINK8"/>
+      <w:bookmarkStart w:id="35" w:name="OLE_LINK7"/>
+      <w:bookmarkStart w:id="36" w:name="OLE_LINK8"/>
       <w:r>
         <w:t xml:space="preserve">The DPDK user memory management interface manages the memory of the DPDK environment. </w:t>
       </w:r>
@@ -30351,8 +30349,8 @@
         <w:t>is stored in the memory pool in the rte_mbuf structure.</w:t>
       </w:r>
     </w:p>
+    <w:bookmarkEnd w:id="35"/>
     <w:bookmarkEnd w:id="36"/>
-    <w:bookmarkEnd w:id="37"/>
     <w:p>
       <w:r>
         <w:lastRenderedPageBreak/>
@@ -30394,10 +30392,10 @@
           <w:szCs w:val="24"/>
         </w:rPr>
         <w:object w:dxaOrig="10365" w:dyaOrig="4575" w14:anchorId="04322366">
-          <v:shape id="_x0000_i1031" type="#_x0000_t75" style="width:475.5pt;height:208.5pt" o:ole="">
+          <v:shape id="_x0000_i1031" type="#_x0000_t75" style="width:475.8pt;height:208.2pt" o:ole="">
             <v:imagedata r:id="rId38" o:title=""/>
           </v:shape>
-          <o:OLEObject Type="Embed" ProgID="Visio.Drawing.15" ShapeID="_x0000_i1031" DrawAspect="Content" ObjectID="_1584862783" r:id="rId39"/>
+          <o:OLEObject Type="Embed" ProgID="Visio.Drawing.15" ShapeID="_x0000_i1031" DrawAspect="Content" ObjectID="_1586849000" r:id="rId39"/>
         </w:object>
       </w:r>
     </w:p>
@@ -30499,10 +30497,10 @@
           <w:szCs w:val="24"/>
         </w:rPr>
         <w:object w:dxaOrig="20850" w:dyaOrig="13350" w14:anchorId="1284AC7E">
-          <v:shape id="_x0000_i1032" type="#_x0000_t75" style="width:460.5pt;height:302.25pt" o:ole="">
+          <v:shape id="_x0000_i1032" type="#_x0000_t75" style="width:460.8pt;height:302.4pt" o:ole="">
             <v:imagedata r:id="rId40" o:title=""/>
           </v:shape>
-          <o:OLEObject Type="Embed" ProgID="Visio.Drawing.15" ShapeID="_x0000_i1032" DrawAspect="Content" ObjectID="_1584862784" r:id="rId41"/>
+          <o:OLEObject Type="Embed" ProgID="Visio.Drawing.15" ShapeID="_x0000_i1032" DrawAspect="Content" ObjectID="_1586849001" r:id="rId41"/>
         </w:object>
       </w:r>
     </w:p>
@@ -30544,8 +30542,8 @@
         <w:t>Common DPDK Interfaces</w:t>
       </w:r>
     </w:p>
-    <w:bookmarkStart w:id="38" w:name="_MON_1574667596"/>
-    <w:bookmarkEnd w:id="38"/>
+    <w:bookmarkStart w:id="37" w:name="_MON_1574667596"/>
+    <w:bookmarkEnd w:id="37"/>
     <w:p>
       <w:pPr>
         <w:pStyle w:val="Figure"/>
@@ -30555,10 +30553,10 @@
           <w:rFonts w:hint="eastAsia"/>
         </w:rPr>
         <w:object w:dxaOrig="7827" w:dyaOrig="10322" w14:anchorId="06DA063D">
-          <v:shape id="_x0000_i1033" type="#_x0000_t75" style="width:388.5pt;height:518.25pt" o:ole="">
+          <v:shape id="_x0000_i1033" type="#_x0000_t75" style="width:388.8pt;height:518.4pt" o:ole="">
             <v:imagedata r:id="rId42" o:title=""/>
           </v:shape>
-          <o:OLEObject Type="Embed" ProgID="Word.Document.12" ShapeID="_x0000_i1033" DrawAspect="Content" ObjectID="_1584862785" r:id="rId43">
+          <o:OLEObject Type="Embed" ProgID="Word.Document.12" ShapeID="_x0000_i1033" DrawAspect="Content" ObjectID="_1586849002" r:id="rId43">
             <o:FieldCodes>\s</o:FieldCodes>
           </o:OLEObject>
         </w:object>
@@ -32730,11 +32728,11 @@
             <w:pPr>
               <w:pStyle w:val="TableText"/>
             </w:pPr>
-            <w:bookmarkStart w:id="39" w:name="OLE_LINK9"/>
+            <w:bookmarkStart w:id="38" w:name="OLE_LINK9"/>
             <w:r>
               <w:t>Start a device.</w:t>
             </w:r>
-            <w:bookmarkEnd w:id="39"/>
+            <w:bookmarkEnd w:id="38"/>
           </w:p>
         </w:tc>
       </w:tr>
@@ -35414,11 +35412,11 @@
       <w:pPr>
         <w:pStyle w:val="3"/>
       </w:pPr>
-      <w:bookmarkStart w:id="40" w:name="_Toc511120967"/>
+      <w:bookmarkStart w:id="39" w:name="_Toc511120967"/>
       <w:r>
         <w:t>rte_eal_init Failure</w:t>
       </w:r>
-      <w:bookmarkEnd w:id="40"/>
+      <w:bookmarkEnd w:id="39"/>
     </w:p>
     <w:p>
       <w:pPr>
@@ -36005,7 +36003,7 @@
         <w:pStyle w:val="ItemStep"/>
         <w:outlineLvl w:val="9"/>
       </w:pPr>
-      <w:bookmarkStart w:id="41" w:name="OLE_LINK1"/>
+      <w:bookmarkStart w:id="40" w:name="OLE_LINK1"/>
       <w:r>
         <w:t xml:space="preserve">Restart the secondary process. Currently, the </w:t>
       </w:r>
@@ -36016,7 +36014,7 @@
         <w:t>does not occur for two consecutive times.</w:t>
       </w:r>
     </w:p>
-    <w:bookmarkEnd w:id="41"/>
+    <w:bookmarkEnd w:id="40"/>
     <w:p>
       <w:pPr>
         <w:pStyle w:val="ItemStep"/>
@@ -36282,37 +36280,37 @@
       <w:pPr>
         <w:pStyle w:val="2"/>
       </w:pPr>
-      <w:bookmarkStart w:id="42" w:name="_Toc511120968"/>
+      <w:bookmarkStart w:id="41" w:name="_Toc511120968"/>
       <w:r>
         <w:t>Example 2 Detailed Design</w:t>
+      </w:r>
+      <w:bookmarkEnd w:id="41"/>
+    </w:p>
+    <w:p>
+      <w:pPr>
+        <w:pStyle w:val="3"/>
+      </w:pPr>
+      <w:bookmarkStart w:id="42" w:name="_Toc511120969"/>
+      <w:r>
+        <w:t>Overview</w:t>
       </w:r>
       <w:bookmarkEnd w:id="42"/>
     </w:p>
     <w:p>
-      <w:pPr>
-        <w:pStyle w:val="3"/>
-      </w:pPr>
-      <w:bookmarkStart w:id="43" w:name="_Toc511120969"/>
-      <w:r>
-        <w:t>Overview</w:t>
-      </w:r>
-      <w:bookmarkEnd w:id="43"/>
+      <w:r>
+        <w:t>Example 2 implements DDR read/write access, DMA data loopback, and addition functions. You can quickly implement the acceleration design by referring to involved interfaces and interaction processes in this example.</w:t>
+      </w:r>
     </w:p>
     <w:p>
-      <w:r>
-        <w:t>Example 2 implements DDR read/write access, DMA data loopback, and addition functions. You can quickly implement the acceleration design by referring to involved interfaces and interaction processes in this example.</w:t>
-      </w:r>
-    </w:p>
-    <w:p>
       <w:pPr>
         <w:pStyle w:val="3"/>
       </w:pPr>
-      <w:bookmarkStart w:id="44" w:name="_Toc511120970"/>
+      <w:bookmarkStart w:id="43" w:name="_Toc511120970"/>
       <w:r>
         <w:lastRenderedPageBreak/>
         <w:t>Features</w:t>
       </w:r>
-      <w:bookmarkEnd w:id="44"/>
+      <w:bookmarkEnd w:id="43"/>
     </w:p>
     <w:p>
       <w:pPr>
@@ -36469,7 +36467,7 @@
       </w:r>
     </w:p>
     <w:p>
-      <w:bookmarkStart w:id="45" w:name="OLE_LINK10"/>
+      <w:bookmarkStart w:id="44" w:name="OLE_LINK10"/>
       <w:r>
         <w:rPr>
           <w:b/>
@@ -36480,7 +36478,7 @@
         <w:t xml:space="preserve"> instantiates one frame FIFO, which implements UL DMA data loopback by the host.</w:t>
       </w:r>
     </w:p>
-    <w:bookmarkEnd w:id="45"/>
+    <w:bookmarkEnd w:id="44"/>
     <w:p>
       <w:r>
         <w:rPr>
@@ -36547,11 +36545,11 @@
       <w:pPr>
         <w:pStyle w:val="3"/>
       </w:pPr>
-      <w:bookmarkStart w:id="46" w:name="_Toc511120971"/>
+      <w:bookmarkStart w:id="45" w:name="_Toc511120971"/>
       <w:r>
         <w:t>HDK Building Description</w:t>
       </w:r>
-      <w:bookmarkEnd w:id="46"/>
+      <w:bookmarkEnd w:id="45"/>
     </w:p>
     <w:p>
       <w:pPr>
@@ -36649,44 +36647,131 @@
           <w:rFonts w:cstheme="minorBidi"/>
           <w:szCs w:val="24"/>
         </w:rPr>
-        <w:t xml:space="preserve"> to </w:t>
-      </w:r>
-      <w:r>
-        <w:rPr>
-          <w:rFonts w:cstheme="minorBidi"/>
-          <w:b/>
-          <w:szCs w:val="24"/>
-        </w:rPr>
-        <w:t>2100@100.125.1.240:2100@100.125.1.251</w:t>
-      </w:r>
-      <w:r>
-        <w:rPr>
-          <w:rFonts w:cstheme="minorBidi"/>
-          <w:szCs w:val="24"/>
-        </w:rPr>
-        <w:t>.</w:t>
+        <w:t>:</w:t>
       </w:r>
     </w:p>
     <w:p>
       <w:pPr>
         <w:pStyle w:val="TerminalDisplay"/>
-        <w:ind w:left="2127"/>
-      </w:pPr>
-      <w:r>
-        <w:rPr>
-          <w:noProof/>
-        </w:rPr>
-        <w:t>XILINX_LIC_SETUP="2100@100.125.1.240:2100@100.125.1.251"</w:t>
-      </w:r>
-      <w:r>
-        <w:t>.</w:t>
+        <w:shd w:val="clear" w:color="auto" w:fill="F2F2F2"/>
+        <w:ind w:left="2268"/>
+        <w:rPr>
+          <w:rFonts w:ascii="Times New Roman" w:hAnsi="Times New Roman"/>
+        </w:rPr>
+      </w:pPr>
+      <w:r>
+        <w:rPr>
+          <w:rFonts w:ascii="Times New Roman" w:hAnsi="Times New Roman"/>
+        </w:rPr>
+        <w:t>CN North:</w:t>
       </w:r>
     </w:p>
     <w:p>
       <w:pPr>
+        <w:pStyle w:val="TerminalDisplay"/>
+        <w:shd w:val="clear" w:color="auto" w:fill="F2F2F2"/>
+        <w:ind w:left="2268"/>
+        <w:rPr>
+          <w:rFonts w:ascii="Times New Roman" w:hAnsi="Times New Roman"/>
+        </w:rPr>
+      </w:pPr>
+      <w:r>
+        <w:rPr>
+          <w:rFonts w:ascii="Times New Roman" w:hAnsi="Times New Roman"/>
+        </w:rPr>
+        <w:t>XILINX_LIC_SETUP="2100@100.125.</w:t>
+      </w:r>
+      <w:bookmarkStart w:id="46" w:name="_GoBack"/>
+      <w:bookmarkEnd w:id="46"/>
+      <w:r>
+        <w:rPr>
+          <w:rFonts w:ascii="Times New Roman" w:hAnsi="Times New Roman"/>
+        </w:rPr>
+        <w:t>1.240:2100@100.125.1.2</w:t>
+      </w:r>
+      <w:r>
+        <w:rPr>
+          <w:rFonts w:ascii="Times New Roman" w:hAnsi="Times New Roman"/>
+        </w:rPr>
+        <w:t>45</w:t>
+      </w:r>
+      <w:r>
+        <w:rPr>
+          <w:rFonts w:ascii="Times New Roman" w:hAnsi="Times New Roman"/>
+        </w:rPr>
+        <w:t>"</w:t>
+      </w:r>
+    </w:p>
+    <w:p>
+      <w:pPr>
+        <w:pStyle w:val="TerminalDisplay"/>
+        <w:shd w:val="clear" w:color="auto" w:fill="F2F2F2"/>
+        <w:ind w:left="2268"/>
+        <w:rPr>
+          <w:rFonts w:ascii="Times New Roman" w:hAnsi="Times New Roman"/>
+        </w:rPr>
+      </w:pPr>
+      <w:r>
+        <w:rPr>
+          <w:rFonts w:ascii="Times New Roman" w:hAnsi="Times New Roman"/>
+        </w:rPr>
+        <w:t>CN South:</w:t>
+      </w:r>
+    </w:p>
+    <w:p>
+      <w:pPr>
+        <w:pStyle w:val="TerminalDisplay"/>
+        <w:shd w:val="clear" w:color="auto" w:fill="F2F2F2"/>
+        <w:ind w:left="2268"/>
+        <w:rPr>
+          <w:rFonts w:ascii="Times New Roman" w:hAnsi="Times New Roman"/>
+        </w:rPr>
+      </w:pPr>
+      <w:r>
+        <w:rPr>
+          <w:rFonts w:ascii="Times New Roman" w:hAnsi="Times New Roman"/>
+        </w:rPr>
+        <w:t>XILINX_LIC_SETUP="2100@100.125.16.137:2100@100.125.16.138"</w:t>
+      </w:r>
+    </w:p>
+    <w:p>
+      <w:pPr>
+        <w:pStyle w:val="TerminalDisplay"/>
+        <w:shd w:val="clear" w:color="auto" w:fill="F2F2F2"/>
+        <w:ind w:left="2268"/>
+        <w:rPr>
+          <w:rFonts w:ascii="Times New Roman" w:hAnsi="Times New Roman"/>
+        </w:rPr>
+      </w:pPr>
+      <w:r>
+        <w:rPr>
+          <w:rFonts w:ascii="Times New Roman" w:hAnsi="Times New Roman"/>
+        </w:rPr>
+        <w:t>CN East:</w:t>
+      </w:r>
+    </w:p>
+    <w:p>
+      <w:pPr>
+        <w:pStyle w:val="TerminalDisplay"/>
+        <w:shd w:val="clear" w:color="auto" w:fill="F2F2F2"/>
+        <w:ind w:left="2268"/>
+        <w:rPr>
+          <w:rFonts w:ascii="Times New Roman" w:hAnsi="Times New Roman"/>
+        </w:rPr>
+      </w:pPr>
+      <w:r>
+        <w:rPr>
+          <w:rFonts w:ascii="Times New Roman" w:hAnsi="Times New Roman"/>
+        </w:rPr>
+        <w:t>XILINX_LIC_SETUP="2100@100.125.17.108:2100@100.125.17.109"</w:t>
+      </w:r>
+    </w:p>
+    <w:p>
+      <w:pPr>
         <w:pStyle w:val="NotesHeading"/>
       </w:pPr>
       <w:r>
+        <w:lastRenderedPageBreak/>
         <w:drawing>
           <wp:inline distT="0" distB="0" distL="0" distR="0" wp14:anchorId="168B2174" wp14:editId="728F1B58">
             <wp:extent cx="533400" cy="152400"/>
@@ -36772,7 +36857,6 @@
         <w:pStyle w:val="ItemListText"/>
       </w:pPr>
       <w:r>
-        <w:lastRenderedPageBreak/>
         <w:t xml:space="preserve">Run </w:t>
       </w:r>
       <w:r>
@@ -37292,10 +37376,10 @@
           <w:rFonts w:hint="eastAsia"/>
         </w:rPr>
         <w:object w:dxaOrig="9225" w:dyaOrig="10410" w14:anchorId="7718EA00">
-          <v:shape id="_x0000_i1034" type="#_x0000_t75" style="width:352.5pt;height:396pt" o:ole="">
+          <v:shape id="_x0000_i1034" type="#_x0000_t75" style="width:352.2pt;height:396pt" o:ole="">
             <v:imagedata r:id="rId50" o:title=""/>
           </v:shape>
-          <o:OLEObject Type="Embed" ProgID="Visio.Drawing.15" ShapeID="_x0000_i1034" DrawAspect="Content" ObjectID="_1584862786" r:id="rId51"/>
+          <o:OLEObject Type="Embed" ProgID="Visio.Drawing.15" ShapeID="_x0000_i1034" DrawAspect="Content" ObjectID="_1586849003" r:id="rId51"/>
         </w:object>
       </w:r>
     </w:p>
@@ -39670,7 +39754,7 @@
             <w:rPr>
               <w:noProof/>
             </w:rPr>
-            <w:t>iii</w:t>
+            <w:t>36</w:t>
           </w:r>
           <w:r>
             <w:rPr>
@@ -40235,7 +40319,7 @@
               <w:rFonts w:cs="Times New Roman"/>
               <w:noProof/>
             </w:rPr>
-            <w:t xml:space="preserve">1 </w:t>
+            <w:t xml:space="preserve">2 </w:t>
           </w:r>
           <w:r>
             <w:rPr>
@@ -40267,7 +40351,7 @@
               <w:rFonts w:cs="Times New Roman"/>
               <w:noProof/>
             </w:rPr>
-            <w:t>Introduction to FACS Interfaces</w:t>
+            <w:t>FACS High Performance Interface (DPDK) Description</w:t>
           </w:r>
           <w:r>
             <w:rPr>
@@ -43805,11 +43889,11 @@
     <w:lsdException w:name="E-mail Signature" w:semiHidden="1" w:unhideWhenUsed="1"/>
     <w:lsdException w:name="HTML Top of Form" w:semiHidden="1" w:unhideWhenUsed="1"/>
     <w:lsdException w:name="HTML Bottom of Form" w:semiHidden="1" w:unhideWhenUsed="1"/>
-    <w:lsdException w:name="Normal (Web)" w:semiHidden="1" w:unhideWhenUsed="1"/>
+    <w:lsdException w:name="Normal (Web)" w:semiHidden="1" w:uiPriority="99" w:unhideWhenUsed="1"/>
     <w:lsdException w:name="HTML Acronym" w:semiHidden="1" w:unhideWhenUsed="1"/>
     <w:lsdException w:name="HTML Address" w:semiHidden="1" w:unhideWhenUsed="1"/>
     <w:lsdException w:name="HTML Cite" w:semiHidden="1" w:unhideWhenUsed="1"/>
-    <w:lsdException w:name="HTML Code" w:semiHidden="1" w:unhideWhenUsed="1"/>
+    <w:lsdException w:name="HTML Code" w:semiHidden="1" w:uiPriority="99" w:unhideWhenUsed="1"/>
     <w:lsdException w:name="HTML Definition" w:semiHidden="1" w:unhideWhenUsed="1"/>
     <w:lsdException w:name="HTML Keyboard" w:semiHidden="1" w:unhideWhenUsed="1"/>
     <w:lsdException w:name="HTML Preformatted" w:semiHidden="1" w:unhideWhenUsed="1"/>
@@ -46411,6 +46495,7 @@
   <w:style w:type="character" w:styleId="HTML5">
     <w:name w:val="HTML Code"/>
     <w:basedOn w:val="a2"/>
+    <w:uiPriority w:val="99"/>
     <w:semiHidden/>
     <w:rsid w:val="00AB016D"/>
     <w:rPr>
@@ -49045,6 +49130,7 @@
   <w:style w:type="paragraph" w:styleId="aff7">
     <w:name w:val="Normal (Web)"/>
     <w:basedOn w:val="a1"/>
+    <w:uiPriority w:val="99"/>
     <w:rsid w:val="00AB016D"/>
     <w:rPr>
       <w:rFonts w:cs="Times New Roman"/>
@@ -51761,6 +51847,16 @@
       <w:shd w:val="clear" w:color="auto" w:fill="D9D9D9" w:themeFill="background1" w:themeFillShade="D9"/>
     </w:rPr>
   </w:style>
+  <w:style w:type="character" w:customStyle="1" w:styleId="md-line">
+    <w:name w:val="md-line"/>
+    <w:basedOn w:val="a2"/>
+    <w:rsid w:val="00D27C2B"/>
+  </w:style>
+  <w:style w:type="character" w:customStyle="1" w:styleId="md-expand">
+    <w:name w:val="md-expand"/>
+    <w:basedOn w:val="a2"/>
+    <w:rsid w:val="00D27C2B"/>
+  </w:style>
 </w:styles>
 </file>
 
@@ -52052,7 +52148,7 @@
 </file>
 
 <file path=customXml/itemProps1.xml><?xml version="1.0" encoding="utf-8"?>
-<ds:datastoreItem xmlns:ds="http://schemas.openxmlformats.org/officeDocument/2006/customXml" ds:itemID="{D388D6B0-A251-4F2C-8ED4-7D6B39431FB2}">
+<ds:datastoreItem xmlns:ds="http://schemas.openxmlformats.org/officeDocument/2006/customXml" ds:itemID="{0B1852E1-CC8F-4676-BF22-265CD1A8FC28}">
   <ds:schemaRefs>
     <ds:schemaRef ds:uri="http://schemas.openxmlformats.org/officeDocument/2006/bibliography"/>
   </ds:schemaRefs>

</xml_diff>